<commit_message>
Update files to use common css and such.
</commit_message>
<xml_diff>
--- a/docs/flier.docx
+++ b/docs/flier.docx
@@ -49,45 +49,7 @@
         </w:drawing>
       </w:r>
     </w:p>
-    <w:sdt>
-      <w:sdtPr>
-        <w:docPartObj>
-          <w:docPartGallery w:val="Table of Contents"/>
-          <w:docPartUnique/>
-        </w:docPartObj>
-      </w:sdtPr>
-      <w:sdtContent>
-        <w:p>
-          <w:pPr>
-            <w:pStyle w:val="TOCHeading"/>
-          </w:pPr>
-          <w:r>
-            <w:t xml:space="preserve">Table</w:t>
-          </w:r>
-          <w:r>
-            <w:t xml:space="preserve"> </w:t>
-          </w:r>
-          <w:r>
-            <w:t xml:space="preserve">of</w:t>
-          </w:r>
-          <w:r>
-            <w:t xml:space="preserve"> </w:t>
-          </w:r>
-          <w:r>
-            <w:t xml:space="preserve">contents</w:t>
-          </w:r>
-        </w:p>
-        <w:p>
-          <w:r>
-            <w:fldChar w:fldCharType="begin" w:dirty="true"/>
-            <w:instrText xml:space="preserve">TOC \o "1-3" \h \z \u</w:instrText>
-            <w:fldChar w:fldCharType="separate"/>
-            <w:fldChar w:fldCharType="end"/>
-          </w:r>
-        </w:p>
-      </w:sdtContent>
-    </w:sdt>
-    <w:bookmarkStart w:id="39" w:name="january-2024---a-week-of-r"/>
+    <w:bookmarkStart w:id="33" w:name="january-2024---a-week-of-r"/>
     <w:p>
       <w:pPr>
         <w:pStyle w:val="Heading1"/>
@@ -551,7 +513,7 @@
       </w:tr>
     </w:tbl>
     <w:bookmarkEnd w:id="29"/>
-    <w:bookmarkStart w:id="37" w:name="pricing"/>
+    <w:bookmarkStart w:id="31" w:name="pricing"/>
     <w:p>
       <w:pPr>
         <w:pStyle w:val="Heading2"/>
@@ -1000,320 +962,17 @@
         <w:t xml:space="preserve">We accept exact cash, checks, or a University cost object. We cannot accept N-cards.</w:t>
       </w:r>
     </w:p>
-    <w:tbl>
-      <w:tblPr>
-        <w:tblStyle w:val="Table"/>
-        <w:tblLook w:firstRow="0" w:lastRow="0" w:firstColumn="0" w:lastColumn="0" w:noHBand="0" w:noVBand="0" w:val="0000"/>
-        <w:tblBorders>
-          <w:left w:val="single" w:sz="24" w:space="0" w:color="0758E5"/>
-        </w:tblBorders>
-        <w:tblCellMar>
-          <w:left w:w="0" w:type="dxa"/>
-          <w:right w:w="0" w:type="dxa"/>
-        </w:tblCellMar>
-        <w:tblInd w:w="164" w:type="dxa"/>
-      </w:tblPr>
-      <w:tr>
-        <w:trPr>
-          <w:cantSplit/>
-        </w:trPr>
-        <w:tc>
-          <w:tcPr>
-            <w:tcMar>
-              <w:left w:w="144" w:type="dxa"/>
-              <w:right w:w="144" w:type="dxa"/>
-            </w:tcMar>
-          </w:tcPr>
-          <w:p>
-            <w:pPr>
-              <w:pStyle w:val="BodyText"/>
-            </w:pPr>
-            <w:pPr>
-              <w:spacing w:before="0" w:after="8"/>
-              <w:jc w:val="center"/>
-            </w:pPr>
-            <w:r>
-              <w:drawing>
-                <wp:inline>
-                  <wp:extent cx="152400" cy="152400"/>
-                  <wp:effectExtent b="0" l="0" r="0" t="0"/>
-                  <wp:docPr descr="" title="" id="31" name="Picture"/>
-                  <a:graphic>
-                    <a:graphicData uri="http://schemas.openxmlformats.org/drawingml/2006/picture">
-                      <pic:pic>
-                        <pic:nvPicPr>
-                          <pic:cNvPr descr="/opt/quarto/share/formats/docx/note.png" id="32" name="Picture"/>
-                          <pic:cNvPicPr>
-                            <a:picLocks noChangeArrowheads="1" noChangeAspect="1"/>
-                          </pic:cNvPicPr>
-                        </pic:nvPicPr>
-                        <pic:blipFill>
-                          <a:blip r:embed="rId30"/>
-                          <a:stretch>
-                            <a:fillRect/>
-                          </a:stretch>
-                        </pic:blipFill>
-                        <pic:spPr bwMode="auto">
-                          <a:xfrm>
-                            <a:off x="0" y="0"/>
-                            <a:ext cx="152400" cy="152400"/>
-                          </a:xfrm>
-                          <a:prstGeom prst="rect">
-                            <a:avLst/>
-                          </a:prstGeom>
-                          <a:noFill/>
-                          <a:ln w="9525">
-                            <a:noFill/>
-                            <a:headEnd/>
-                            <a:tailEnd/>
-                          </a:ln>
-                        </pic:spPr>
-                      </pic:pic>
-                    </a:graphicData>
-                  </a:graphic>
-                </wp:inline>
-              </w:drawing>
-            </w:r>
-          </w:p>
-        </w:tc>
-        <w:tc>
-          <w:p>
-            <w:pPr>
-              <w:pStyle w:val="BodyText"/>
-            </w:pPr>
-            <w:pPr>
-              <w:spacing w:before="16" w:after="64"/>
-            </w:pPr>
-            <w:r>
-              <w:rPr>
-                <w:bCs/>
-                <w:b/>
-              </w:rPr>
-              <w:t xml:space="preserve">Corporate Group Rate</w:t>
-            </w:r>
-          </w:p>
-          <w:p>
-            <w:pPr>
-              <w:pStyle w:val="BodyText"/>
-            </w:pPr>
-            <w:pPr>
-              <w:spacing w:before="16" w:after="16"/>
-            </w:pPr>
-            <w:r>
-              <w:t xml:space="preserve">If you are anticipating registering more than 4 people who are</w:t>
-            </w:r>
-            <w:r>
-              <w:t xml:space="preserve"> </w:t>
-            </w:r>
-            <w:r>
-              <w:rPr>
-                <w:bCs/>
-                <w:b/>
-              </w:rPr>
-              <w:t xml:space="preserve">not UNL Affiliates</w:t>
-            </w:r>
-            <w:r>
-              <w:t xml:space="preserve"> </w:t>
-            </w:r>
-            <w:r>
-              <w:t xml:space="preserve">as a group, please feel free to contact</w:t>
-            </w:r>
-            <w:r>
-              <w:t xml:space="preserve"> </w:t>
-            </w:r>
-            <w:hyperlink r:id="rId33">
-              <w:r>
-                <w:rPr>
-                  <w:rStyle w:val="Hyperlink"/>
-                </w:rPr>
-                <w:t xml:space="preserve">Susan Vanderplas</w:t>
-              </w:r>
-            </w:hyperlink>
-            <w:r>
-              <w:t xml:space="preserve"> </w:t>
-            </w:r>
-            <w:r>
-              <w:t xml:space="preserve">for a group rate.</w:t>
-            </w:r>
-          </w:p>
-        </w:tc>
-      </w:tr>
-    </w:tbl>
     <w:p>
       <w:pPr>
         <w:pStyle w:val="BodyText"/>
       </w:pPr>
       <w:r>
+        <w:t xml:space="preserve">See the</w:t>
+      </w:r>
+      <w:r>
         <w:t xml:space="preserve"> </w:t>
       </w:r>
-    </w:p>
-    <w:tbl>
-      <w:tblPr>
-        <w:tblStyle w:val="Table"/>
-        <w:tblLook w:firstRow="0" w:lastRow="0" w:firstColumn="0" w:lastColumn="0" w:noHBand="0" w:noVBand="0" w:val="0000"/>
-        <w:tblBorders>
-          <w:left w:val="single" w:sz="24" w:space="0" w:color="0758E5"/>
-        </w:tblBorders>
-        <w:tblCellMar>
-          <w:left w:w="0" w:type="dxa"/>
-          <w:right w:w="0" w:type="dxa"/>
-        </w:tblCellMar>
-        <w:tblInd w:w="164" w:type="dxa"/>
-      </w:tblPr>
-      <w:tr>
-        <w:trPr>
-          <w:cantSplit/>
-        </w:trPr>
-        <w:tc>
-          <w:tcPr>
-            <w:tcMar>
-              <w:left w:w="144" w:type="dxa"/>
-              <w:right w:w="144" w:type="dxa"/>
-            </w:tcMar>
-          </w:tcPr>
-          <w:p>
-            <w:pPr>
-              <w:pStyle w:val="BodyText"/>
-            </w:pPr>
-            <w:pPr>
-              <w:spacing w:before="0" w:after="8"/>
-              <w:jc w:val="center"/>
-            </w:pPr>
-            <w:r>
-              <w:drawing>
-                <wp:inline>
-                  <wp:extent cx="152400" cy="152400"/>
-                  <wp:effectExtent b="0" l="0" r="0" t="0"/>
-                  <wp:docPr descr="" title="" id="34" name="Picture"/>
-                  <a:graphic>
-                    <a:graphicData uri="http://schemas.openxmlformats.org/drawingml/2006/picture">
-                      <pic:pic>
-                        <pic:nvPicPr>
-                          <pic:cNvPr descr="/opt/quarto/share/formats/docx/note.png" id="35" name="Picture"/>
-                          <pic:cNvPicPr>
-                            <a:picLocks noChangeArrowheads="1" noChangeAspect="1"/>
-                          </pic:cNvPicPr>
-                        </pic:nvPicPr>
-                        <pic:blipFill>
-                          <a:blip r:embed="rId30"/>
-                          <a:stretch>
-                            <a:fillRect/>
-                          </a:stretch>
-                        </pic:blipFill>
-                        <pic:spPr bwMode="auto">
-                          <a:xfrm>
-                            <a:off x="0" y="0"/>
-                            <a:ext cx="152400" cy="152400"/>
-                          </a:xfrm>
-                          <a:prstGeom prst="rect">
-                            <a:avLst/>
-                          </a:prstGeom>
-                          <a:noFill/>
-                          <a:ln w="9525">
-                            <a:noFill/>
-                            <a:headEnd/>
-                            <a:tailEnd/>
-                          </a:ln>
-                        </pic:spPr>
-                      </pic:pic>
-                    </a:graphicData>
-                  </a:graphic>
-                </wp:inline>
-              </w:drawing>
-            </w:r>
-          </w:p>
-        </w:tc>
-        <w:tc>
-          <w:p>
-            <w:pPr>
-              <w:pStyle w:val="BodyText"/>
-            </w:pPr>
-            <w:pPr>
-              <w:spacing w:before="16" w:after="64"/>
-            </w:pPr>
-            <w:r>
-              <w:rPr>
-                <w:bCs/>
-                <w:b/>
-              </w:rPr>
-              <w:t xml:space="preserve">Independent Students (not part of a research lab)</w:t>
-            </w:r>
-          </w:p>
-          <w:p>
-            <w:pPr>
-              <w:pStyle w:val="BodyText"/>
-            </w:pPr>
-            <w:pPr>
-              <w:spacing w:before="16"/>
-            </w:pPr>
-            <w:r>
-              <w:t xml:space="preserve">If you are an independent student (e.g. not part of a research lab), and cannot afford the prices we’ve set, please contact</w:t>
-            </w:r>
-            <w:r>
-              <w:t xml:space="preserve"> </w:t>
-            </w:r>
-            <w:hyperlink r:id="rId33">
-              <w:r>
-                <w:rPr>
-                  <w:rStyle w:val="Hyperlink"/>
-                </w:rPr>
-                <w:t xml:space="preserve">Susan Vanderplas</w:t>
-              </w:r>
-            </w:hyperlink>
-            <w:r>
-              <w:t xml:space="preserve"> </w:t>
-            </w:r>
-            <w:r>
-              <w:t xml:space="preserve">about</w:t>
-            </w:r>
-            <w:r>
-              <w:t xml:space="preserve"> </w:t>
-            </w:r>
-            <w:r>
-              <w:rPr>
-                <w:bCs/>
-                <w:b/>
-              </w:rPr>
-              <w:t xml:space="preserve">1 week before the workshops are scheduled to see if scholarships are available.</w:t>
-            </w:r>
-          </w:p>
-          <w:p>
-            <w:pPr>
-              <w:pStyle w:val="BodyText"/>
-            </w:pPr>
-            <w:pPr>
-              <w:spacing w:after="16"/>
-            </w:pPr>
-            <w:r>
-              <w:t xml:space="preserve">Include in your email how much you can afford to pay, why you need the workshops, and any other details you think are relevant.</w:t>
-            </w:r>
-            <w:r>
-              <w:t xml:space="preserve"> </w:t>
-            </w:r>
-            <w:r>
-              <w:t xml:space="preserve">Scholarships will depend on the number of registered participants.</w:t>
-            </w:r>
-            <w:r>
-              <w:t xml:space="preserve"> </w:t>
-            </w:r>
-            <w:r>
-              <w:t xml:space="preserve">We charge just enough to ensure that the instructors are paid for their time and effort, which is why scholarships depend on registration (which is not known until about a week before workshops start).</w:t>
-            </w:r>
-          </w:p>
-        </w:tc>
-      </w:tr>
-    </w:tbl>
-    <w:p>
-      <w:pPr>
-        <w:pStyle w:val="BodyText"/>
-      </w:pPr>
-      <w:r>
-        <w:t xml:space="preserve">See the</w:t>
-      </w:r>
-      <w:r>
-        <w:t xml:space="preserve"> </w:t>
-      </w:r>
-      <w:hyperlink r:id="rId36">
+      <w:hyperlink r:id="rId30">
         <w:r>
           <w:rPr>
             <w:rStyle w:val="Hyperlink"/>
@@ -1328,8 +987,8 @@
         <w:t xml:space="preserve">for information about student scholarships, corporate group rates, and payment rules.</w:t>
       </w:r>
     </w:p>
-    <w:bookmarkEnd w:id="37"/>
-    <w:bookmarkStart w:id="38" w:name="sign-up"/>
+    <w:bookmarkEnd w:id="31"/>
+    <w:bookmarkStart w:id="32" w:name="sign-up"/>
     <w:p>
       <w:pPr>
         <w:pStyle w:val="Heading2"/>
@@ -1351,9 +1010,9 @@
         </w:r>
       </w:hyperlink>
     </w:p>
-    <w:bookmarkEnd w:id="38"/>
-    <w:bookmarkEnd w:id="39"/>
-    <w:bookmarkStart w:id="43" w:name="sec-setup"/>
+    <w:bookmarkEnd w:id="32"/>
+    <w:bookmarkEnd w:id="33"/>
+    <w:bookmarkStart w:id="37" w:name="sec-setup"/>
     <w:p>
       <w:pPr>
         <w:pStyle w:val="Heading1"/>
@@ -1378,7 +1037,7 @@
         </w:numPr>
         <w:pStyle w:val="Compact"/>
       </w:pPr>
-      <w:hyperlink r:id="rId40">
+      <w:hyperlink r:id="rId34">
         <w:r>
           <w:rPr>
             <w:rStyle w:val="Hyperlink"/>
@@ -1401,7 +1060,7 @@
         </w:numPr>
         <w:pStyle w:val="Compact"/>
       </w:pPr>
-      <w:hyperlink r:id="rId41">
+      <w:hyperlink r:id="rId35">
         <w:r>
           <w:rPr>
             <w:rStyle w:val="Hyperlink"/>
@@ -1430,7 +1089,7 @@
       <w:r>
         <w:br/>
       </w:r>
-      <w:hyperlink r:id="rId42">
+      <w:hyperlink r:id="rId36">
         <w:r>
           <w:rPr>
             <w:rStyle w:val="Hyperlink"/>
@@ -1623,7 +1282,7 @@
         <w:t xml:space="preserve">You will need to make sure that you have sufficient permissions on your machine to install R packages from CRAN. If you do not have admin access to your own machine, please work with your administrator to ensure that you can install R packages during the workshop if necessary, as this is an important skill to learn.</w:t>
       </w:r>
     </w:p>
-    <w:bookmarkEnd w:id="43"/>
+    <w:bookmarkEnd w:id="37"/>
     <w:sectPr/>
   </w:body>
 </w:document>

</xml_diff>